<commit_message>
mc blackjack pred and control
</commit_message>
<xml_diff>
--- a/RL Problem Examples.docx
+++ b/RL Problem Examples.docx
@@ -23,6 +23,27 @@
       </w:r>
     </w:p>
     <w:p>
+      <w:pPr>
+        <w:pStyle w:val="Heading2"/>
+        <w:numPr>
+          <w:ilvl w:val="1"/>
+          <w:numId w:val="2"/>
+        </w:numPr>
+      </w:pPr>
+      <w:r>
+        <w:t>Monte Carlo Predic</w:t>
+      </w:r>
+      <w:r>
+        <w:t>t</w:t>
+      </w:r>
+      <w:r>
+        <w:t>i</w:t>
+      </w:r>
+      <w:r>
+        <w:t>on</w:t>
+      </w:r>
+    </w:p>
+    <w:p>
       <w:r>
         <w:t>The game is</w:t>
       </w:r>
@@ -40,6 +61,7 @@
           <w:id w:val="-1877378154"/>
           <w:citation/>
         </w:sdtPr>
+        <w:sdtEndPr/>
         <w:sdtContent>
           <w:r>
             <w:fldChar w:fldCharType="begin"/>
@@ -271,9 +293,77 @@
       </w:r>
     </w:p>
     <w:p>
+      <w:pPr>
+        <w:pStyle w:val="Heading2"/>
+        <w:numPr>
+          <w:ilvl w:val="1"/>
+          <w:numId w:val="2"/>
+        </w:numPr>
+      </w:pPr>
+      <w:r>
+        <w:t>Monte Carlo Control</w:t>
+      </w:r>
+    </w:p>
+    <w:p>
+      <w:r>
+        <w:t>In t</w:t>
+      </w:r>
+      <w:r>
+        <w:t>he previous example</w:t>
+      </w:r>
+      <w:r>
+        <w:t xml:space="preserve"> we simply used a MC approach</w:t>
+      </w:r>
+      <w:r>
+        <w:t xml:space="preserve"> to perform a </w:t>
+      </w:r>
+      <w:r>
+        <w:t>policy evaluation</w:t>
+      </w:r>
+      <w:r>
+        <w:t>.</w:t>
+      </w:r>
+      <w:r>
+        <w:t xml:space="preserve"> That is, we run episodes</w:t>
+      </w:r>
+      <w:r>
+        <w:t xml:space="preserve"> of the blackjack game </w:t>
+      </w:r>
+      <w:r>
+        <w:t xml:space="preserve">following a certain (given) policy, to determine how good that policy was. Or, in simpler words, how much money will you win or </w:t>
+      </w:r>
+      <w:r>
+        <w:t>lose</w:t>
+      </w:r>
+      <w:r>
+        <w:t xml:space="preserve"> i</w:t>
+      </w:r>
+      <w:r>
+        <w:t>f you always act following this</w:t>
+      </w:r>
+      <w:r>
+        <w:t xml:space="preserve"> policy?</w:t>
+      </w:r>
+    </w:p>
+    <w:p>
+      <w:r>
+        <w:t>Now, for the control problem, the question becomes more interesting.</w:t>
+      </w:r>
+      <w:r>
+        <w:t xml:space="preserve"> We actually want to find which is the optimal policy to play this (constrained version of) blackjack g</w:t>
+      </w:r>
+      <w:r>
+        <w:t>ame?</w:t>
+      </w:r>
+      <w:r>
+        <w:t xml:space="preserve"> Or, in simpler words, how to play to win the maximum possible money?</w:t>
+      </w:r>
+    </w:p>
+    <w:p>
       <w:bookmarkStart w:id="0" w:name="_GoBack"/>
       <w:bookmarkEnd w:id="0"/>
     </w:p>
+    <w:p/>
     <w:p>
       <w:pPr>
         <w:spacing w:after="0"/>
@@ -410,9 +500,9 @@
   </w:abstractNum>
   <w:abstractNum w:abstractNumId="1" w15:restartNumberingAfterBreak="0">
     <w:nsid w:val="596D7FCC"/>
-    <w:multiLevelType w:val="hybridMultilevel"/>
-    <w:tmpl w:val="A4DAAAFC"/>
-    <w:lvl w:ilvl="0" w:tplc="0409000F">
+    <w:multiLevelType w:val="multilevel"/>
+    <w:tmpl w:val="7EA2B054"/>
+    <w:lvl w:ilvl="0">
       <w:start w:val="1"/>
       <w:numFmt w:val="decimal"/>
       <w:lvlText w:val="%1."/>
@@ -424,77 +514,109 @@
         <w:rFonts w:hint="default"/>
       </w:rPr>
     </w:lvl>
-    <w:lvl w:ilvl="1" w:tplc="04090019" w:tentative="1">
-      <w:start w:val="1"/>
-      <w:numFmt w:val="lowerLetter"/>
-      <w:lvlText w:val="%2."/>
-      <w:lvlJc w:val="left"/>
-      <w:pPr>
-        <w:ind w:left="1440" w:hanging="360"/>
-      </w:pPr>
-    </w:lvl>
-    <w:lvl w:ilvl="2" w:tplc="0409001B" w:tentative="1">
-      <w:start w:val="1"/>
-      <w:numFmt w:val="lowerRoman"/>
-      <w:lvlText w:val="%3."/>
-      <w:lvlJc w:val="right"/>
-      <w:pPr>
-        <w:ind w:left="2160" w:hanging="180"/>
-      </w:pPr>
-    </w:lvl>
-    <w:lvl w:ilvl="3" w:tplc="0409000F" w:tentative="1">
+    <w:lvl w:ilvl="1">
       <w:start w:val="1"/>
       <w:numFmt w:val="decimal"/>
-      <w:lvlText w:val="%4."/>
-      <w:lvlJc w:val="left"/>
-      <w:pPr>
-        <w:ind w:left="2880" w:hanging="360"/>
-      </w:pPr>
-    </w:lvl>
-    <w:lvl w:ilvl="4" w:tplc="04090019" w:tentative="1">
-      <w:start w:val="1"/>
-      <w:numFmt w:val="lowerLetter"/>
-      <w:lvlText w:val="%5."/>
-      <w:lvlJc w:val="left"/>
-      <w:pPr>
-        <w:ind w:left="3600" w:hanging="360"/>
-      </w:pPr>
-    </w:lvl>
-    <w:lvl w:ilvl="5" w:tplc="0409001B" w:tentative="1">
-      <w:start w:val="1"/>
-      <w:numFmt w:val="lowerRoman"/>
-      <w:lvlText w:val="%6."/>
-      <w:lvlJc w:val="right"/>
-      <w:pPr>
-        <w:ind w:left="4320" w:hanging="180"/>
-      </w:pPr>
-    </w:lvl>
-    <w:lvl w:ilvl="6" w:tplc="0409000F" w:tentative="1">
+      <w:isLgl/>
+      <w:lvlText w:val="%1.%2."/>
+      <w:lvlJc w:val="left"/>
+      <w:pPr>
+        <w:ind w:left="1080" w:hanging="720"/>
+      </w:pPr>
+      <w:rPr>
+        <w:rFonts w:hint="default"/>
+      </w:rPr>
+    </w:lvl>
+    <w:lvl w:ilvl="2">
       <w:start w:val="1"/>
       <w:numFmt w:val="decimal"/>
-      <w:lvlText w:val="%7."/>
-      <w:lvlJc w:val="left"/>
-      <w:pPr>
-        <w:ind w:left="5040" w:hanging="360"/>
-      </w:pPr>
-    </w:lvl>
-    <w:lvl w:ilvl="7" w:tplc="04090019" w:tentative="1">
-      <w:start w:val="1"/>
-      <w:numFmt w:val="lowerLetter"/>
-      <w:lvlText w:val="%8."/>
-      <w:lvlJc w:val="left"/>
-      <w:pPr>
-        <w:ind w:left="5760" w:hanging="360"/>
-      </w:pPr>
-    </w:lvl>
-    <w:lvl w:ilvl="8" w:tplc="0409001B" w:tentative="1">
-      <w:start w:val="1"/>
-      <w:numFmt w:val="lowerRoman"/>
-      <w:lvlText w:val="%9."/>
-      <w:lvlJc w:val="right"/>
-      <w:pPr>
-        <w:ind w:left="6480" w:hanging="180"/>
-      </w:pPr>
+      <w:isLgl/>
+      <w:lvlText w:val="%1.%2.%3."/>
+      <w:lvlJc w:val="left"/>
+      <w:pPr>
+        <w:ind w:left="1080" w:hanging="720"/>
+      </w:pPr>
+      <w:rPr>
+        <w:rFonts w:hint="default"/>
+      </w:rPr>
+    </w:lvl>
+    <w:lvl w:ilvl="3">
+      <w:start w:val="1"/>
+      <w:numFmt w:val="decimal"/>
+      <w:isLgl/>
+      <w:lvlText w:val="%1.%2.%3.%4."/>
+      <w:lvlJc w:val="left"/>
+      <w:pPr>
+        <w:ind w:left="1440" w:hanging="1080"/>
+      </w:pPr>
+      <w:rPr>
+        <w:rFonts w:hint="default"/>
+      </w:rPr>
+    </w:lvl>
+    <w:lvl w:ilvl="4">
+      <w:start w:val="1"/>
+      <w:numFmt w:val="decimal"/>
+      <w:isLgl/>
+      <w:lvlText w:val="%1.%2.%3.%4.%5."/>
+      <w:lvlJc w:val="left"/>
+      <w:pPr>
+        <w:ind w:left="1440" w:hanging="1080"/>
+      </w:pPr>
+      <w:rPr>
+        <w:rFonts w:hint="default"/>
+      </w:rPr>
+    </w:lvl>
+    <w:lvl w:ilvl="5">
+      <w:start w:val="1"/>
+      <w:numFmt w:val="decimal"/>
+      <w:isLgl/>
+      <w:lvlText w:val="%1.%2.%3.%4.%5.%6."/>
+      <w:lvlJc w:val="left"/>
+      <w:pPr>
+        <w:ind w:left="1800" w:hanging="1440"/>
+      </w:pPr>
+      <w:rPr>
+        <w:rFonts w:hint="default"/>
+      </w:rPr>
+    </w:lvl>
+    <w:lvl w:ilvl="6">
+      <w:start w:val="1"/>
+      <w:numFmt w:val="decimal"/>
+      <w:isLgl/>
+      <w:lvlText w:val="%1.%2.%3.%4.%5.%6.%7."/>
+      <w:lvlJc w:val="left"/>
+      <w:pPr>
+        <w:ind w:left="2160" w:hanging="1800"/>
+      </w:pPr>
+      <w:rPr>
+        <w:rFonts w:hint="default"/>
+      </w:rPr>
+    </w:lvl>
+    <w:lvl w:ilvl="7">
+      <w:start w:val="1"/>
+      <w:numFmt w:val="decimal"/>
+      <w:isLgl/>
+      <w:lvlText w:val="%1.%2.%3.%4.%5.%6.%7.%8."/>
+      <w:lvlJc w:val="left"/>
+      <w:pPr>
+        <w:ind w:left="2160" w:hanging="1800"/>
+      </w:pPr>
+      <w:rPr>
+        <w:rFonts w:hint="default"/>
+      </w:rPr>
+    </w:lvl>
+    <w:lvl w:ilvl="8">
+      <w:start w:val="1"/>
+      <w:numFmt w:val="decimal"/>
+      <w:isLgl/>
+      <w:lvlText w:val="%1.%2.%3.%4.%5.%6.%7.%8.%9."/>
+      <w:lvlJc w:val="left"/>
+      <w:pPr>
+        <w:ind w:left="2520" w:hanging="2160"/>
+      </w:pPr>
+      <w:rPr>
+        <w:rFonts w:hint="default"/>
+      </w:rPr>
     </w:lvl>
   </w:abstractNum>
   <w:abstractNum w:abstractNumId="2" w15:restartNumberingAfterBreak="0">
@@ -1224,6 +1346,7 @@
   <w:style w:type="character" w:default="1" w:styleId="DefaultParagraphFont">
     <w:name w:val="Default Paragraph Font"/>
     <w:uiPriority w:val="1"/>
+    <w:semiHidden/>
     <w:unhideWhenUsed/>
   </w:style>
   <w:style w:type="table" w:default="1" w:styleId="TableNormal">
@@ -1747,7 +1870,7 @@
 </file>
 
 <file path=customXml/itemProps1.xml><?xml version="1.0" encoding="utf-8"?>
-<ds:datastoreItem xmlns:ds="http://schemas.openxmlformats.org/officeDocument/2006/customXml" ds:itemID="{8E76BCD4-A169-5840-9464-0A953431A32E}">
+<ds:datastoreItem xmlns:ds="http://schemas.openxmlformats.org/officeDocument/2006/customXml" ds:itemID="{563B18ED-32CC-7047-BE1C-507F93202447}">
   <ds:schemaRefs>
     <ds:schemaRef ds:uri="http://schemas.openxmlformats.org/officeDocument/2006/bibliography"/>
   </ds:schemaRefs>

</xml_diff>